<commit_message>
add my name and email
</commit_message>
<xml_diff>
--- a/Day 1 Task  VC.docx
+++ b/Day 1 Task  VC.docx
@@ -23,6 +23,96 @@
         </w:rPr>
         <w:t>Day 1 VC</w:t>
       </w:r>
+    </w:p>
+    <w:p>
+      <w:pPr>
+        <w:rPr>
+          <w:rFonts w:asciiTheme="majorBidi" w:hAnsiTheme="majorBidi" w:cstheme="majorBidi"/>
+          <w:b/>
+          <w:bCs/>
+          <w:sz w:val="36"/>
+          <w:szCs w:val="36"/>
+        </w:rPr>
+      </w:pPr>
+      <w:proofErr w:type="gramStart"/>
+      <w:r>
+        <w:rPr>
+          <w:rFonts w:asciiTheme="majorBidi" w:hAnsiTheme="majorBidi" w:cstheme="majorBidi"/>
+          <w:b/>
+          <w:bCs/>
+          <w:sz w:val="36"/>
+          <w:szCs w:val="36"/>
+        </w:rPr>
+        <w:t>Name :</w:t>
+      </w:r>
+      <w:proofErr w:type="gramEnd"/>
+      <w:r>
+        <w:rPr>
+          <w:rFonts w:asciiTheme="majorBidi" w:hAnsiTheme="majorBidi" w:cstheme="majorBidi"/>
+          <w:b/>
+          <w:bCs/>
+          <w:sz w:val="36"/>
+          <w:szCs w:val="36"/>
+        </w:rPr>
+        <w:t xml:space="preserve"> </w:t>
+      </w:r>
+      <w:proofErr w:type="spellStart"/>
+      <w:r>
+        <w:rPr>
+          <w:rFonts w:asciiTheme="majorBidi" w:hAnsiTheme="majorBidi" w:cstheme="majorBidi"/>
+          <w:b/>
+          <w:bCs/>
+          <w:sz w:val="36"/>
+          <w:szCs w:val="36"/>
+        </w:rPr>
+        <w:t>Karim</w:t>
+      </w:r>
+      <w:proofErr w:type="spellEnd"/>
+      <w:r>
+        <w:rPr>
+          <w:rFonts w:asciiTheme="majorBidi" w:hAnsiTheme="majorBidi" w:cstheme="majorBidi"/>
+          <w:b/>
+          <w:bCs/>
+          <w:sz w:val="36"/>
+          <w:szCs w:val="36"/>
+        </w:rPr>
+        <w:t xml:space="preserve"> </w:t>
+      </w:r>
+      <w:proofErr w:type="spellStart"/>
+      <w:r>
+        <w:rPr>
+          <w:rFonts w:asciiTheme="majorBidi" w:hAnsiTheme="majorBidi" w:cstheme="majorBidi"/>
+          <w:b/>
+          <w:bCs/>
+          <w:sz w:val="36"/>
+          <w:szCs w:val="36"/>
+        </w:rPr>
+        <w:t>Nour</w:t>
+      </w:r>
+      <w:proofErr w:type="spellEnd"/>
+    </w:p>
+    <w:p>
+      <w:pPr>
+        <w:rPr>
+          <w:rFonts w:asciiTheme="majorBidi" w:hAnsiTheme="majorBidi" w:cstheme="majorBidi"/>
+          <w:b/>
+          <w:bCs/>
+          <w:sz w:val="36"/>
+          <w:szCs w:val="36"/>
+        </w:rPr>
+      </w:pPr>
+      <w:r>
+        <w:rPr>
+          <w:rFonts w:asciiTheme="majorBidi" w:hAnsiTheme="majorBidi" w:cstheme="majorBidi"/>
+          <w:b/>
+          <w:bCs/>
+          <w:sz w:val="36"/>
+          <w:szCs w:val="36"/>
+        </w:rPr>
+        <w:t>Email : Knour4378@gmail.com</w:t>
+      </w:r>
+      <w:bookmarkStart w:id="0" w:name="_GoBack"/>
+      <w:bookmarkEnd w:id="0"/>
     </w:p>
     <w:p>
       <w:pPr>
@@ -683,6 +773,7 @@
           <w:sz w:val="36"/>
           <w:szCs w:val="36"/>
         </w:rPr>
+        <w:lastRenderedPageBreak/>
         <w:t>What is the command to add all files and changes of the current folder to the staging environment of the Git repository?</w:t>
       </w:r>
     </w:p>
@@ -780,7 +871,6 @@
           <w:lang w:eastAsia="en-GB" w:bidi="ar-SA"/>
           <w14:ligatures w14:val="none"/>
         </w:rPr>
-        <w:lastRenderedPageBreak/>
         <w:t>git add</w:t>
       </w:r>
     </w:p>
@@ -1574,6 +1664,7 @@
           <w:sz w:val="36"/>
           <w:szCs w:val="36"/>
         </w:rPr>
+        <w:lastRenderedPageBreak/>
         <w:t>Git status</w:t>
       </w:r>
     </w:p>
@@ -1754,7 +1845,6 @@
           <w:lang w:eastAsia="en-GB" w:bidi="ar-SA"/>
           <w14:ligatures w14:val="none"/>
         </w:rPr>
-        <w:lastRenderedPageBreak/>
         <w:t>Nothing, it is a nonsense word.</w:t>
       </w:r>
     </w:p>
@@ -1946,8 +2036,6 @@
         </w:rPr>
         <w:t>Git merge new-email</w:t>
       </w:r>
-      <w:bookmarkStart w:id="0" w:name="_GoBack"/>
-      <w:bookmarkEnd w:id="0"/>
     </w:p>
     <w:p>
       <w:pPr>
@@ -4925,7 +5013,7 @@
   <a:extraClrSchemeLst/>
   <a:extLst>
     <a:ext uri="{05A4C25C-085E-4340-85A3-A5531E510DB2}">
-      <thm15:themeFamily xmlns="" xmlns:thm15="http://schemas.microsoft.com/office/thememl/2012/main" name="Office Theme" id="{62F939B6-93AF-4DB8-9C6B-D6C7DFDC589F}" vid="{4A3C46E8-61CC-4603-A589-7422A47A8E4A}"/>
+      <thm15:themeFamily xmlns:thm15="http://schemas.microsoft.com/office/thememl/2012/main" xmlns="" name="Office Theme" id="{62F939B6-93AF-4DB8-9C6B-D6C7DFDC589F}" vid="{4A3C46E8-61CC-4603-A589-7422A47A8E4A}"/>
     </a:ext>
   </a:extLst>
 </a:theme>

</xml_diff>